<commit_message>
WIP on RDF section.  New formatting for RDF FN graph.
</commit_message>
<xml_diff>
--- a/Annual2017-EU/documents/Neo4jDiagram.docx
+++ b/Annual2017-EU/documents/Neo4jDiagram.docx
@@ -15,15 +15,17 @@
         </w:tabs>
         <w:ind w:left="1800"/>
       </w:pPr>
+      <w:bookmarkStart w:id="0" w:name="_GoBack"/>
+      <w:bookmarkEnd w:id="0"/>
       <w:r>
         <w:rPr>
           <w:noProof/>
         </w:rPr>
         <w:drawing>
-          <wp:inline distT="0" distB="0" distL="0" distR="0" wp14:anchorId="2422522D" wp14:editId="53B741AB">
-            <wp:extent cx="5943600" cy="3073706"/>
-            <wp:effectExtent l="0" t="0" r="0" b="0"/>
-            <wp:docPr id="28" name="Picture 28"/>
+          <wp:inline distT="0" distB="0" distL="0" distR="0">
+            <wp:extent cx="6409690" cy="3268345"/>
+            <wp:effectExtent l="0" t="0" r="0" b="8255"/>
+            <wp:docPr id="1" name="Picture 1"/>
             <wp:cNvGraphicFramePr>
               <a:graphicFrameLocks xmlns:a="http://schemas.openxmlformats.org/drawingml/2006/main" noChangeAspect="1"/>
             </wp:cNvGraphicFramePr>
@@ -31,13 +33,13 @@
               <a:graphicData uri="http://schemas.openxmlformats.org/drawingml/2006/picture">
                 <pic:pic xmlns:pic="http://schemas.openxmlformats.org/drawingml/2006/picture">
                   <pic:nvPicPr>
-                    <pic:cNvPr id="0" name="Picture 18"/>
+                    <pic:cNvPr id="0" name="Picture 1"/>
                     <pic:cNvPicPr>
                       <a:picLocks noChangeAspect="1" noChangeArrowheads="1"/>
                     </pic:cNvPicPr>
                   </pic:nvPicPr>
                   <pic:blipFill>
-                    <a:blip r:embed="rId6" cstate="print">
+                    <a:blip r:embed="rId6">
                       <a:extLst>
                         <a:ext uri="{28A0092B-C50C-407E-A947-70E740481C1C}">
                           <a14:useLocalDpi xmlns:a14="http://schemas.microsoft.com/office/drawing/2010/main" val="0"/>
@@ -52,7 +54,7 @@
                   <pic:spPr bwMode="auto">
                     <a:xfrm>
                       <a:off x="0" y="0"/>
-                      <a:ext cx="5943600" cy="3073706"/>
+                      <a:ext cx="6409690" cy="3268345"/>
                     </a:xfrm>
                     <a:prstGeom prst="rect">
                       <a:avLst/>
@@ -140,8 +142,6 @@
       </w:rPr>
       <w:t>Diagram</w:t>
     </w:r>
-    <w:bookmarkStart w:id="0" w:name="_GoBack"/>
-    <w:bookmarkEnd w:id="0"/>
   </w:p>
 </w:ftr>
 </file>

</xml_diff>